<commit_message>
Added some extra info in the final report
</commit_message>
<xml_diff>
--- a/VN_Bridge_FinalReport.docx
+++ b/VN_Bridge_FinalReport.docx
@@ -68,11 +68,15 @@
         <w:jc w:val="center"/>
         <w:rPr>
           <w:rFonts w:ascii="Palatino Linotype" w:hAnsi="Palatino Linotype" w:cs="Times New Roman"/>
-        </w:rPr>
-      </w:pPr>
-      <w:r>
-        <w:rPr>
-          <w:rFonts w:ascii="Palatino Linotype" w:hAnsi="Palatino Linotype" w:cs="Times New Roman"/>
+          <w:sz w:val="20"/>
+          <w:szCs w:val="20"/>
+        </w:rPr>
+      </w:pPr>
+      <w:r>
+        <w:rPr>
+          <w:rFonts w:ascii="Palatino Linotype" w:hAnsi="Palatino Linotype" w:cs="Times New Roman"/>
+          <w:sz w:val="20"/>
+          <w:szCs w:val="20"/>
         </w:rPr>
         <w:t>Advisor: Andrei Lapets, Ph.D., The Rafik B. Hariri Institute for Computing and Computational Science</w:t>
       </w:r>
@@ -250,7 +254,19 @@
         <w:rPr>
           <w:rFonts w:ascii="Palatino Linotype" w:hAnsi="Palatino Linotype" w:cs="Times New Roman"/>
         </w:rPr>
-        <w:t xml:space="preserve"> of the language. The grammar sets the rules for what is allowed by the program – i.e. what functionality is contained within the language –  via the </w:t>
+        <w:t xml:space="preserve"> of the language. The grammar sets the rules for what is allowed by the program – i.e. what functionality is </w:t>
+      </w:r>
+      <w:r>
+        <w:rPr>
+          <w:rFonts w:ascii="Palatino Linotype" w:hAnsi="Palatino Linotype" w:cs="Times New Roman"/>
+        </w:rPr>
+        <w:t>contained within the language –</w:t>
+      </w:r>
+      <w:r>
+        <w:rPr>
+          <w:rFonts w:ascii="Palatino Linotype" w:hAnsi="Palatino Linotype" w:cs="Times New Roman"/>
+        </w:rPr>
+        <w:t xml:space="preserve"> via the </w:t>
       </w:r>
       <w:r>
         <w:rPr>
@@ -413,28 +429,22 @@
         <w:rPr>
           <w:rFonts w:ascii="Palatino Linotype" w:hAnsi="Palatino Linotype" w:cs="Times New Roman"/>
         </w:rPr>
-        <w:t xml:space="preserve">, </w:t>
-      </w:r>
+        <w:t>, serves as the means for determining which bits are flipped by the instructions of the assembly language.</w:t>
+      </w:r>
+    </w:p>
+    <w:p>
+      <w:pPr>
+        <w:spacing w:after="0"/>
+        <w:ind w:firstLine="720"/>
+        <w:rPr>
+          <w:rFonts w:ascii="Palatino Linotype" w:hAnsi="Palatino Linotype" w:cs="Times New Roman"/>
+        </w:rPr>
+      </w:pPr>
       <w:r>
         <w:rPr>
           <w:rFonts w:ascii="Palatino Linotype" w:hAnsi="Palatino Linotype" w:cs="Times New Roman"/>
         </w:rPr>
         <w:lastRenderedPageBreak/>
-        <w:t>serves as the means for determining which bits are flipped by the instructions of the assembly language.</w:t>
-      </w:r>
-    </w:p>
-    <w:p>
-      <w:pPr>
-        <w:spacing w:after="0"/>
-        <w:ind w:firstLine="720"/>
-        <w:rPr>
-          <w:rFonts w:ascii="Palatino Linotype" w:hAnsi="Palatino Linotype" w:cs="Times New Roman"/>
-        </w:rPr>
-      </w:pPr>
-      <w:r>
-        <w:rPr>
-          <w:rFonts w:ascii="Palatino Linotype" w:hAnsi="Palatino Linotype" w:cs="Times New Roman"/>
-        </w:rPr>
         <w:t>The process that was used to develop Bridge follows the steps described above. Thanks to the efforts of Eric Dunton, Ellie Vial, and Andrei Lapets, several tools – called UxADT and Imparse – were used to provide a cross-language compiler which takes care of the tokenizing and parsing steps. Thus it was incumbent upon this student to implement the interpreter, the details of which are below in Section IV.</w:t>
       </w:r>
     </w:p>
@@ -498,6 +508,12 @@
         <w:tab/>
         <w:t>As a solution to this lack of education regarding programming, Bridge was conceived and developed. As a purely educational tool, Bridge has constrained functionality with a simple syntax, so that users are able to easily grasp the language. Many other languages boast vast amounts of functionality, which is useful for programmers, but is often overwhelming for those people who do not have a technical background, such as those in the humanities. By limiting its functionality to only core processes, Bridge is able encapsulate the different concepts of programming – such as variable assignment and initialization, iterative processing, conditional flow, and operator precedence – and provide a simple interface with many examples to ease users into understanding programming.</w:t>
       </w:r>
+      <w:r>
+        <w:rPr>
+          <w:rFonts w:ascii="Palatino Linotype" w:hAnsi="Palatino Linotype" w:cs="Times New Roman"/>
+        </w:rPr>
+        <w:t xml:space="preserve"> Therefore, it provides a bridge for the gap between not having any programming experience, and knowing programming.</w:t>
+      </w:r>
     </w:p>
     <w:p>
       <w:pPr>
@@ -647,27 +663,27 @@
         <w:rPr>
           <w:rFonts w:ascii="Palatino Linotype" w:hAnsi="Palatino Linotype" w:cs="Times New Roman"/>
         </w:rPr>
-        <w:t xml:space="preserve"> statements are how variables take on values to use later; variables can be reassigned, but that is limited only to outside of the other </w:t>
+        <w:t xml:space="preserve"> statements are how variables take on values to use later; variables can be reassigned, but that is limited only to outside of the other programs. Statements beginning with </w:t>
+      </w:r>
+      <w:r>
+        <w:rPr>
+          <w:rFonts w:ascii="Palatino Linotype" w:hAnsi="Palatino Linotype" w:cs="Times New Roman"/>
+          <w:b/>
+        </w:rPr>
+        <w:t>If</w:t>
+      </w:r>
+      <w:r>
+        <w:rPr>
+          <w:rFonts w:ascii="Palatino Linotype" w:hAnsi="Palatino Linotype" w:cs="Times New Roman"/>
+        </w:rPr>
+        <w:t xml:space="preserve"> work similar to conditions in spoken/written </w:t>
       </w:r>
       <w:r>
         <w:rPr>
           <w:rFonts w:ascii="Palatino Linotype" w:hAnsi="Palatino Linotype" w:cs="Times New Roman"/>
         </w:rPr>
         <w:lastRenderedPageBreak/>
-        <w:t xml:space="preserve">programs. Statements beginning with </w:t>
-      </w:r>
-      <w:r>
-        <w:rPr>
-          <w:rFonts w:ascii="Palatino Linotype" w:hAnsi="Palatino Linotype" w:cs="Times New Roman"/>
-          <w:b/>
-        </w:rPr>
-        <w:t>If</w:t>
-      </w:r>
-      <w:r>
-        <w:rPr>
-          <w:rFonts w:ascii="Palatino Linotype" w:hAnsi="Palatino Linotype" w:cs="Times New Roman"/>
-        </w:rPr>
-        <w:t xml:space="preserve"> work similar to conditions in spoken/written languages; if the condition is true, then the inside program will run. Otherwise, the inside program will not run. The outside program would run regardless. </w:t>
+        <w:t xml:space="preserve">languages; if the condition is true, then the inside program will run. Otherwise, the inside program will not run. The outside program would run regardless. </w:t>
       </w:r>
       <w:r>
         <w:rPr>
@@ -694,6 +710,25 @@
           <w:rFonts w:ascii="Palatino Linotype" w:hAnsi="Palatino Linotype" w:cs="Times New Roman"/>
         </w:rPr>
         <w:t xml:space="preserve"> loop.</w:t>
+      </w:r>
+      <w:r>
+        <w:rPr>
+          <w:rFonts w:ascii="Palatino Linotype" w:hAnsi="Palatino Linotype" w:cs="Times New Roman"/>
+        </w:rPr>
+        <w:t xml:space="preserve"> </w:t>
+      </w:r>
+      <w:r>
+        <w:rPr>
+          <w:rFonts w:ascii="Palatino Linotype" w:hAnsi="Palatino Linotype" w:cs="Times New Roman"/>
+          <w:b/>
+        </w:rPr>
+        <w:t>End</w:t>
+      </w:r>
+      <w:r>
+        <w:rPr>
+          <w:rFonts w:ascii="Palatino Linotype" w:hAnsi="Palatino Linotype" w:cs="Times New Roman"/>
+        </w:rPr>
+        <w:t xml:space="preserve"> is used a means to end a program without having to execute another program.</w:t>
       </w:r>
     </w:p>
     <w:p>
@@ -1105,6 +1140,16 @@
         </w:rPr>
         <w:t>ducational tool in understanding the concepts of programming and gaining the technical mindset necessary for programming.</w:t>
       </w:r>
+    </w:p>
+    <w:p>
+      <w:pPr>
+        <w:spacing w:after="0"/>
+        <w:rPr>
+          <w:rFonts w:ascii="Palatino Linotype" w:hAnsi="Palatino Linotype" w:cs="Times New Roman"/>
+        </w:rPr>
+      </w:pPr>
+      <w:bookmarkStart w:id="0" w:name="_GoBack"/>
+      <w:bookmarkEnd w:id="0"/>
     </w:p>
     <w:p>
       <w:pPr>
@@ -1189,8 +1234,6 @@
         </w:rPr>
         <w:t xml:space="preserve"> </w:t>
       </w:r>
-      <w:bookmarkStart w:id="0" w:name="_GoBack"/>
-      <w:bookmarkEnd w:id="0"/>
     </w:p>
     <w:sectPr>
       <w:pgSz w:w="12240" w:h="15840"/>

</xml_diff>